<commit_message>
add 1att(economy), update TOI_3
</commit_message>
<xml_diff>
--- a/TOI/TOI_3/Migachev_8_1_1.docx
+++ b/TOI/TOI_3/Migachev_8_1_1.docx
@@ -1,6 +1,6 @@
 
 <file path=word/document.xml><?xml version="1.0" encoding="utf-8"?>
-<w:document xmlns:wpc="http://schemas.microsoft.com/office/word/2010/wordprocessingCanvas" xmlns:cx="http://schemas.microsoft.com/office/drawing/2014/chartex" xmlns:cx1="http://schemas.microsoft.com/office/drawing/2015/9/8/chartex" xmlns:cx2="http://schemas.microsoft.com/office/drawing/2015/10/21/chartex" xmlns:cx3="http://schemas.microsoft.com/office/drawing/2016/5/9/chartex" xmlns:cx4="http://schemas.microsoft.com/office/drawing/2016/5/10/chartex" xmlns:cx5="http://schemas.microsoft.com/office/drawing/2016/5/11/chartex" xmlns:cx6="http://schemas.microsoft.com/office/drawing/2016/5/12/chartex" xmlns:cx7="http://schemas.microsoft.com/office/drawing/2016/5/13/chartex" xmlns:cx8="http://schemas.microsoft.com/office/drawing/2016/5/14/chartex" xmlns:mc="http://schemas.openxmlformats.org/markup-compatibility/2006" xmlns:aink="http://schemas.microsoft.com/office/drawing/2016/ink" xmlns:am3d="http://schemas.microsoft.com/office/drawing/2017/model3d" xmlns:o="urn:schemas-microsoft-com:office:office" xmlns:r="http://schemas.openxmlformats.org/officeDocument/2006/relationships" xmlns:m="http://schemas.openxmlformats.org/officeDocument/2006/math" xmlns:v="urn:schemas-microsoft-com:vml" xmlns:wp14="http://schemas.microsoft.com/office/word/2010/wordprocessingDrawing" xmlns:wp="http://schemas.openxmlformats.org/drawingml/2006/wordprocessingDrawing" xmlns:w10="urn:schemas-microsoft-com:office:word" xmlns:w="http://schemas.openxmlformats.org/wordprocessingml/2006/main" xmlns:w14="http://schemas.microsoft.com/office/word/2010/wordml" xmlns:w15="http://schemas.microsoft.com/office/word/2012/wordml" xmlns:w16cex="http://schemas.microsoft.com/office/word/2018/wordml/cex" xmlns:w16cid="http://schemas.microsoft.com/office/word/2016/wordml/cid" xmlns:w16="http://schemas.microsoft.com/office/word/2018/wordml" xmlns:w16sdtdh="http://schemas.microsoft.com/office/word/2020/wordml/sdtdatahash" xmlns:w16se="http://schemas.microsoft.com/office/word/2015/wordml/symex" xmlns:wpg="http://schemas.microsoft.com/office/word/2010/wordprocessingGroup" xmlns:wpi="http://schemas.microsoft.com/office/word/2010/wordprocessingInk" xmlns:wne="http://schemas.microsoft.com/office/word/2006/wordml" xmlns:wps="http://schemas.microsoft.com/office/word/2010/wordprocessingShape" mc:Ignorable="w14 w15 w16se w16cid w16 w16cex w16sdtdh wp14">
+<w:document xmlns:wpc="http://schemas.microsoft.com/office/word/2010/wordprocessingCanvas" xmlns:cx="http://schemas.microsoft.com/office/drawing/2014/chartex" xmlns:cx1="http://schemas.microsoft.com/office/drawing/2015/9/8/chartex" xmlns:cx2="http://schemas.microsoft.com/office/drawing/2015/10/21/chartex" xmlns:cx3="http://schemas.microsoft.com/office/drawing/2016/5/9/chartex" xmlns:cx4="http://schemas.microsoft.com/office/drawing/2016/5/10/chartex" xmlns:cx5="http://schemas.microsoft.com/office/drawing/2016/5/11/chartex" xmlns:cx6="http://schemas.microsoft.com/office/drawing/2016/5/12/chartex" xmlns:cx7="http://schemas.microsoft.com/office/drawing/2016/5/13/chartex" xmlns:cx8="http://schemas.microsoft.com/office/drawing/2016/5/14/chartex" xmlns:mc="http://schemas.openxmlformats.org/markup-compatibility/2006" xmlns:aink="http://schemas.microsoft.com/office/drawing/2016/ink" xmlns:am3d="http://schemas.microsoft.com/office/drawing/2017/model3d" xmlns:o="urn:schemas-microsoft-com:office:office" xmlns:oel="http://schemas.microsoft.com/office/2019/extlst" xmlns:r="http://schemas.openxmlformats.org/officeDocument/2006/relationships" xmlns:m="http://schemas.openxmlformats.org/officeDocument/2006/math" xmlns:v="urn:schemas-microsoft-com:vml" xmlns:wp14="http://schemas.microsoft.com/office/word/2010/wordprocessingDrawing" xmlns:wp="http://schemas.openxmlformats.org/drawingml/2006/wordprocessingDrawing" xmlns:w10="urn:schemas-microsoft-com:office:word" xmlns:w="http://schemas.openxmlformats.org/wordprocessingml/2006/main" xmlns:w14="http://schemas.microsoft.com/office/word/2010/wordml" xmlns:w15="http://schemas.microsoft.com/office/word/2012/wordml" xmlns:w16cex="http://schemas.microsoft.com/office/word/2018/wordml/cex" xmlns:w16cid="http://schemas.microsoft.com/office/word/2016/wordml/cid" xmlns:w16="http://schemas.microsoft.com/office/word/2018/wordml" xmlns:w16du="http://schemas.microsoft.com/office/word/2023/wordml/word16du" xmlns:w16sdtdh="http://schemas.microsoft.com/office/word/2020/wordml/sdtdatahash" xmlns:w16sdtfl="http://schemas.microsoft.com/office/word/2024/wordml/sdtformatlock" xmlns:w16se="http://schemas.microsoft.com/office/word/2015/wordml/symex" xmlns:wpg="http://schemas.microsoft.com/office/word/2010/wordprocessingGroup" xmlns:wpi="http://schemas.microsoft.com/office/word/2010/wordprocessingInk" xmlns:wne="http://schemas.microsoft.com/office/word/2006/wordml" xmlns:wps="http://schemas.microsoft.com/office/word/2010/wordprocessingShape" mc:Ignorable="w14 w15 w16se w16cid w16 w16cex w16sdtdh w16sdtfl w16du wp14">
   <w:background w:color="FFFFFF"/>
   <w:body>
     <w:p>
@@ -434,16 +434,7 @@
           <w:sz w:val="24"/>
           <w:szCs w:val="24"/>
         </w:rPr>
-        <w:t>Код программы (внесённ</w:t>
-      </w:r>
-      <w:r>
-        <w:rPr>
-          <w:rFonts w:ascii="Arial" w:eastAsia="Arial" w:hAnsi="Arial" w:cs="Arial"/>
-          <w:b/>
-          <w:sz w:val="24"/>
-          <w:szCs w:val="24"/>
-        </w:rPr>
-        <w:t>ые изменения в шаблон кода выделены)</w:t>
+        <w:t>Код программы (внесённые изменения в шаблон кода выделены)</w:t>
       </w:r>
     </w:p>
     <w:p>
@@ -526,6 +517,7 @@
         </w:rPr>
         <w:t xml:space="preserve"> </w:t>
       </w:r>
+      <w:proofErr w:type="spellStart"/>
       <w:r>
         <w:rPr>
           <w:rFonts w:ascii="Courier New" w:eastAsia="Times New Roman" w:hAnsi="Courier New" w:cs="Courier New"/>
@@ -533,7 +525,17 @@
           <w:sz w:val="20"/>
           <w:szCs w:val="20"/>
         </w:rPr>
-        <w:t xml:space="preserve">as </w:t>
+        <w:t>as</w:t>
+      </w:r>
+      <w:proofErr w:type="spellEnd"/>
+      <w:r>
+        <w:rPr>
+          <w:rFonts w:ascii="Courier New" w:eastAsia="Times New Roman" w:hAnsi="Courier New" w:cs="Courier New"/>
+          <w:color w:val="0033B3"/>
+          <w:sz w:val="20"/>
+          <w:szCs w:val="20"/>
+        </w:rPr>
+        <w:t xml:space="preserve"> </w:t>
       </w:r>
       <w:proofErr w:type="spellStart"/>
       <w:r>
@@ -595,6 +597,7 @@
         </w:rPr>
         <w:t xml:space="preserve"> </w:t>
       </w:r>
+      <w:proofErr w:type="spellStart"/>
       <w:r>
         <w:rPr>
           <w:rFonts w:ascii="Courier New" w:eastAsia="Times New Roman" w:hAnsi="Courier New" w:cs="Courier New"/>
@@ -602,7 +605,17 @@
           <w:sz w:val="20"/>
           <w:szCs w:val="20"/>
         </w:rPr>
-        <w:t xml:space="preserve">as </w:t>
+        <w:t>as</w:t>
+      </w:r>
+      <w:proofErr w:type="spellEnd"/>
+      <w:r>
+        <w:rPr>
+          <w:rFonts w:ascii="Courier New" w:eastAsia="Times New Roman" w:hAnsi="Courier New" w:cs="Courier New"/>
+          <w:color w:val="0033B3"/>
+          <w:sz w:val="20"/>
+          <w:szCs w:val="20"/>
+        </w:rPr>
+        <w:t xml:space="preserve"> </w:t>
       </w:r>
       <w:proofErr w:type="spellStart"/>
       <w:r>
@@ -664,6 +677,7 @@
         </w:rPr>
         <w:t xml:space="preserve"> </w:t>
       </w:r>
+      <w:proofErr w:type="spellStart"/>
       <w:r>
         <w:rPr>
           <w:rFonts w:ascii="Courier New" w:eastAsia="Times New Roman" w:hAnsi="Courier New" w:cs="Courier New"/>
@@ -671,7 +685,17 @@
           <w:sz w:val="20"/>
           <w:szCs w:val="20"/>
         </w:rPr>
-        <w:t xml:space="preserve">as </w:t>
+        <w:t>as</w:t>
+      </w:r>
+      <w:proofErr w:type="spellEnd"/>
+      <w:r>
+        <w:rPr>
+          <w:rFonts w:ascii="Courier New" w:eastAsia="Times New Roman" w:hAnsi="Courier New" w:cs="Courier New"/>
+          <w:color w:val="0033B3"/>
+          <w:sz w:val="20"/>
+          <w:szCs w:val="20"/>
+        </w:rPr>
+        <w:t xml:space="preserve"> </w:t>
       </w:r>
       <w:proofErr w:type="spellStart"/>
       <w:r>
@@ -5748,7 +5772,6 @@
         </w:rPr>
         <w:t>=</w:t>
       </w:r>
-      <w:proofErr w:type="spellStart"/>
       <w:r>
         <w:rPr>
           <w:rFonts w:ascii="Courier New" w:eastAsia="Times New Roman" w:hAnsi="Courier New" w:cs="Courier New"/>
@@ -5758,7 +5781,6 @@
         </w:rPr>
         <w:t>True</w:t>
       </w:r>
-      <w:proofErr w:type="spellEnd"/>
       <w:r>
         <w:rPr>
           <w:rFonts w:ascii="Courier New" w:eastAsia="Times New Roman" w:hAnsi="Courier New" w:cs="Courier New"/>
@@ -9506,7 +9528,6 @@
         </w:rPr>
         <w:t>(</w:t>
       </w:r>
-      <w:proofErr w:type="spellStart"/>
       <w:r>
         <w:rPr>
           <w:rFonts w:ascii="Courier New" w:eastAsia="Times New Roman" w:hAnsi="Courier New" w:cs="Courier New"/>
@@ -9516,7 +9537,6 @@
         </w:rPr>
         <w:t>True</w:t>
       </w:r>
-      <w:proofErr w:type="spellEnd"/>
       <w:r>
         <w:rPr>
           <w:rFonts w:ascii="Courier New" w:eastAsia="Times New Roman" w:hAnsi="Courier New" w:cs="Courier New"/>
@@ -13039,7 +13059,6 @@
         </w:rPr>
         <w:t>(</w:t>
       </w:r>
-      <w:proofErr w:type="spellStart"/>
       <w:r>
         <w:rPr>
           <w:rFonts w:ascii="Courier New" w:eastAsia="Times New Roman" w:hAnsi="Courier New" w:cs="Courier New"/>
@@ -13049,7 +13068,6 @@
         </w:rPr>
         <w:t>True</w:t>
       </w:r>
-      <w:proofErr w:type="spellEnd"/>
       <w:r>
         <w:rPr>
           <w:rFonts w:ascii="Courier New" w:eastAsia="Times New Roman" w:hAnsi="Courier New" w:cs="Courier New"/>
@@ -15868,7 +15886,6 @@
         </w:rPr>
         <w:t>(</w:t>
       </w:r>
-      <w:proofErr w:type="spellStart"/>
       <w:r>
         <w:rPr>
           <w:rFonts w:ascii="Courier New" w:eastAsia="Times New Roman" w:hAnsi="Courier New" w:cs="Courier New"/>
@@ -15878,7 +15895,6 @@
         </w:rPr>
         <w:t>True</w:t>
       </w:r>
-      <w:proofErr w:type="spellEnd"/>
       <w:r>
         <w:rPr>
           <w:rFonts w:ascii="Courier New" w:eastAsia="Times New Roman" w:hAnsi="Courier New" w:cs="Courier New"/>
@@ -16259,6 +16275,23 @@
     </w:p>
     <w:p>
       <w:pPr>
+        <w:pBdr>
+          <w:top w:val="nil"/>
+          <w:left w:val="nil"/>
+          <w:bottom w:val="nil"/>
+          <w:right w:val="nil"/>
+          <w:between w:val="nil"/>
+        </w:pBdr>
+        <w:jc w:val="center"/>
+        <w:rPr>
+          <w:rFonts w:ascii="Arial" w:eastAsia="Arial" w:hAnsi="Arial" w:cs="Arial"/>
+          <w:sz w:val="24"/>
+          <w:szCs w:val="24"/>
+        </w:rPr>
+      </w:pPr>
+    </w:p>
+    <w:p>
+      <w:pPr>
         <w:pStyle w:val="a5"/>
         <w:pBdr>
           <w:top w:val="nil"/>
@@ -16525,17 +16558,7 @@
           <w:sz w:val="24"/>
           <w:szCs w:val="24"/>
         </w:rPr>
-        <w:lastRenderedPageBreak/>
-        <w:t xml:space="preserve">Результаты </w:t>
-      </w:r>
-      <w:r>
-        <w:rPr>
-          <w:rFonts w:ascii="Arial" w:eastAsia="Arial" w:hAnsi="Arial" w:cs="Arial"/>
-          <w:bCs/>
-          <w:sz w:val="24"/>
-          <w:szCs w:val="24"/>
-        </w:rPr>
-        <w:t>и анализ ошибок</w:t>
+        <w:t>Результаты и анализ ошибок</w:t>
       </w:r>
     </w:p>
     <w:p>
@@ -16830,6 +16853,12 @@
       </w:pPr>
     </w:p>
     <w:sectPr>
+      <w:headerReference w:type="even" r:id="rId11"/>
+      <w:headerReference w:type="default" r:id="rId12"/>
+      <w:footerReference w:type="even" r:id="rId13"/>
+      <w:footerReference w:type="default" r:id="rId14"/>
+      <w:headerReference w:type="first" r:id="rId15"/>
+      <w:footerReference w:type="first" r:id="rId16"/>
       <w:pgSz w:w="11906" w:h="16838"/>
       <w:pgMar w:top="1134" w:right="850" w:bottom="1134" w:left="1701" w:header="0" w:footer="720" w:gutter="0"/>
       <w:pgNumType w:start="1"/>
@@ -16840,7 +16869,7 @@
 </file>
 
 <file path=word/endnotes.xml><?xml version="1.0" encoding="utf-8"?>
-<w:endnotes xmlns:wpc="http://schemas.microsoft.com/office/word/2010/wordprocessingCanvas" xmlns:cx="http://schemas.microsoft.com/office/drawing/2014/chartex" xmlns:cx1="http://schemas.microsoft.com/office/drawing/2015/9/8/chartex" xmlns:cx2="http://schemas.microsoft.com/office/drawing/2015/10/21/chartex" xmlns:cx3="http://schemas.microsoft.com/office/drawing/2016/5/9/chartex" xmlns:cx4="http://schemas.microsoft.com/office/drawing/2016/5/10/chartex" xmlns:cx5="http://schemas.microsoft.com/office/drawing/2016/5/11/chartex" xmlns:cx6="http://schemas.microsoft.com/office/drawing/2016/5/12/chartex" xmlns:cx7="http://schemas.microsoft.com/office/drawing/2016/5/13/chartex" xmlns:cx8="http://schemas.microsoft.com/office/drawing/2016/5/14/chartex" xmlns:mc="http://schemas.openxmlformats.org/markup-compatibility/2006" xmlns:aink="http://schemas.microsoft.com/office/drawing/2016/ink" xmlns:am3d="http://schemas.microsoft.com/office/drawing/2017/model3d" xmlns:o="urn:schemas-microsoft-com:office:office" xmlns:r="http://schemas.openxmlformats.org/officeDocument/2006/relationships" xmlns:m="http://schemas.openxmlformats.org/officeDocument/2006/math" xmlns:v="urn:schemas-microsoft-com:vml" xmlns:wp14="http://schemas.microsoft.com/office/word/2010/wordprocessingDrawing" xmlns:wp="http://schemas.openxmlformats.org/drawingml/2006/wordprocessingDrawing" xmlns:w10="urn:schemas-microsoft-com:office:word" xmlns:w="http://schemas.openxmlformats.org/wordprocessingml/2006/main" xmlns:w14="http://schemas.microsoft.com/office/word/2010/wordml" xmlns:w15="http://schemas.microsoft.com/office/word/2012/wordml" xmlns:w16cex="http://schemas.microsoft.com/office/word/2018/wordml/cex" xmlns:w16cid="http://schemas.microsoft.com/office/word/2016/wordml/cid" xmlns:w16="http://schemas.microsoft.com/office/word/2018/wordml" xmlns:w16sdtdh="http://schemas.microsoft.com/office/word/2020/wordml/sdtdatahash" xmlns:w16se="http://schemas.microsoft.com/office/word/2015/wordml/symex" xmlns:wpg="http://schemas.microsoft.com/office/word/2010/wordprocessingGroup" xmlns:wpi="http://schemas.microsoft.com/office/word/2010/wordprocessingInk" xmlns:wne="http://schemas.microsoft.com/office/word/2006/wordml" xmlns:wps="http://schemas.microsoft.com/office/word/2010/wordprocessingShape" mc:Ignorable="w14 w15 w16se w16cid w16 w16cex w16sdtdh wp14">
+<w:endnotes xmlns:wpc="http://schemas.microsoft.com/office/word/2010/wordprocessingCanvas" xmlns:cx="http://schemas.microsoft.com/office/drawing/2014/chartex" xmlns:cx1="http://schemas.microsoft.com/office/drawing/2015/9/8/chartex" xmlns:cx2="http://schemas.microsoft.com/office/drawing/2015/10/21/chartex" xmlns:cx3="http://schemas.microsoft.com/office/drawing/2016/5/9/chartex" xmlns:cx4="http://schemas.microsoft.com/office/drawing/2016/5/10/chartex" xmlns:cx5="http://schemas.microsoft.com/office/drawing/2016/5/11/chartex" xmlns:cx6="http://schemas.microsoft.com/office/drawing/2016/5/12/chartex" xmlns:cx7="http://schemas.microsoft.com/office/drawing/2016/5/13/chartex" xmlns:cx8="http://schemas.microsoft.com/office/drawing/2016/5/14/chartex" xmlns:mc="http://schemas.openxmlformats.org/markup-compatibility/2006" xmlns:aink="http://schemas.microsoft.com/office/drawing/2016/ink" xmlns:am3d="http://schemas.microsoft.com/office/drawing/2017/model3d" xmlns:o="urn:schemas-microsoft-com:office:office" xmlns:oel="http://schemas.microsoft.com/office/2019/extlst" xmlns:r="http://schemas.openxmlformats.org/officeDocument/2006/relationships" xmlns:m="http://schemas.openxmlformats.org/officeDocument/2006/math" xmlns:v="urn:schemas-microsoft-com:vml" xmlns:wp14="http://schemas.microsoft.com/office/word/2010/wordprocessingDrawing" xmlns:wp="http://schemas.openxmlformats.org/drawingml/2006/wordprocessingDrawing" xmlns:w10="urn:schemas-microsoft-com:office:word" xmlns:w="http://schemas.openxmlformats.org/wordprocessingml/2006/main" xmlns:w14="http://schemas.microsoft.com/office/word/2010/wordml" xmlns:w15="http://schemas.microsoft.com/office/word/2012/wordml" xmlns:w16cex="http://schemas.microsoft.com/office/word/2018/wordml/cex" xmlns:w16cid="http://schemas.microsoft.com/office/word/2016/wordml/cid" xmlns:w16="http://schemas.microsoft.com/office/word/2018/wordml" xmlns:w16du="http://schemas.microsoft.com/office/word/2023/wordml/word16du" xmlns:w16sdtdh="http://schemas.microsoft.com/office/word/2020/wordml/sdtdatahash" xmlns:w16sdtfl="http://schemas.microsoft.com/office/word/2024/wordml/sdtformatlock" xmlns:w16se="http://schemas.microsoft.com/office/word/2015/wordml/symex" xmlns:wpg="http://schemas.microsoft.com/office/word/2010/wordprocessingGroup" xmlns:wpi="http://schemas.microsoft.com/office/word/2010/wordprocessingInk" xmlns:wne="http://schemas.microsoft.com/office/word/2006/wordml" xmlns:wps="http://schemas.microsoft.com/office/word/2010/wordprocessingShape" mc:Ignorable="w14 w15 w16se w16cid w16 w16cex w16sdtdh w16sdtfl w16du wp14">
   <w:endnote w:type="separator" w:id="-1">
     <w:p>
       <w:pPr>
@@ -16864,8 +16893,38 @@
 </w:endnotes>
 </file>
 
+<file path=word/footer1.xml><?xml version="1.0" encoding="utf-8"?>
+<w:ftr xmlns:wpc="http://schemas.microsoft.com/office/word/2010/wordprocessingCanvas" xmlns:cx="http://schemas.microsoft.com/office/drawing/2014/chartex" xmlns:cx1="http://schemas.microsoft.com/office/drawing/2015/9/8/chartex" xmlns:cx2="http://schemas.microsoft.com/office/drawing/2015/10/21/chartex" xmlns:cx3="http://schemas.microsoft.com/office/drawing/2016/5/9/chartex" xmlns:cx4="http://schemas.microsoft.com/office/drawing/2016/5/10/chartex" xmlns:cx5="http://schemas.microsoft.com/office/drawing/2016/5/11/chartex" xmlns:cx6="http://schemas.microsoft.com/office/drawing/2016/5/12/chartex" xmlns:cx7="http://schemas.microsoft.com/office/drawing/2016/5/13/chartex" xmlns:cx8="http://schemas.microsoft.com/office/drawing/2016/5/14/chartex" xmlns:mc="http://schemas.openxmlformats.org/markup-compatibility/2006" xmlns:aink="http://schemas.microsoft.com/office/drawing/2016/ink" xmlns:am3d="http://schemas.microsoft.com/office/drawing/2017/model3d" xmlns:o="urn:schemas-microsoft-com:office:office" xmlns:oel="http://schemas.microsoft.com/office/2019/extlst" xmlns:r="http://schemas.openxmlformats.org/officeDocument/2006/relationships" xmlns:m="http://schemas.openxmlformats.org/officeDocument/2006/math" xmlns:v="urn:schemas-microsoft-com:vml" xmlns:wp14="http://schemas.microsoft.com/office/word/2010/wordprocessingDrawing" xmlns:wp="http://schemas.openxmlformats.org/drawingml/2006/wordprocessingDrawing" xmlns:w10="urn:schemas-microsoft-com:office:word" xmlns:w="http://schemas.openxmlformats.org/wordprocessingml/2006/main" xmlns:w14="http://schemas.microsoft.com/office/word/2010/wordml" xmlns:w15="http://schemas.microsoft.com/office/word/2012/wordml" xmlns:w16cex="http://schemas.microsoft.com/office/word/2018/wordml/cex" xmlns:w16cid="http://schemas.microsoft.com/office/word/2016/wordml/cid" xmlns:w16="http://schemas.microsoft.com/office/word/2018/wordml" xmlns:w16du="http://schemas.microsoft.com/office/word/2023/wordml/word16du" xmlns:w16sdtdh="http://schemas.microsoft.com/office/word/2020/wordml/sdtdatahash" xmlns:w16sdtfl="http://schemas.microsoft.com/office/word/2024/wordml/sdtformatlock" xmlns:w16se="http://schemas.microsoft.com/office/word/2015/wordml/symex" xmlns:wpg="http://schemas.microsoft.com/office/word/2010/wordprocessingGroup" xmlns:wpi="http://schemas.microsoft.com/office/word/2010/wordprocessingInk" xmlns:wne="http://schemas.microsoft.com/office/word/2006/wordml" xmlns:wps="http://schemas.microsoft.com/office/word/2010/wordprocessingShape" mc:Ignorable="w14 w15 w16se w16cid w16 w16cex w16sdtdh w16sdtfl w16du wp14">
+  <w:p>
+    <w:pPr>
+      <w:pStyle w:val="a9"/>
+    </w:pPr>
+  </w:p>
+</w:ftr>
+</file>
+
+<file path=word/footer2.xml><?xml version="1.0" encoding="utf-8"?>
+<w:ftr xmlns:wpc="http://schemas.microsoft.com/office/word/2010/wordprocessingCanvas" xmlns:cx="http://schemas.microsoft.com/office/drawing/2014/chartex" xmlns:cx1="http://schemas.microsoft.com/office/drawing/2015/9/8/chartex" xmlns:cx2="http://schemas.microsoft.com/office/drawing/2015/10/21/chartex" xmlns:cx3="http://schemas.microsoft.com/office/drawing/2016/5/9/chartex" xmlns:cx4="http://schemas.microsoft.com/office/drawing/2016/5/10/chartex" xmlns:cx5="http://schemas.microsoft.com/office/drawing/2016/5/11/chartex" xmlns:cx6="http://schemas.microsoft.com/office/drawing/2016/5/12/chartex" xmlns:cx7="http://schemas.microsoft.com/office/drawing/2016/5/13/chartex" xmlns:cx8="http://schemas.microsoft.com/office/drawing/2016/5/14/chartex" xmlns:mc="http://schemas.openxmlformats.org/markup-compatibility/2006" xmlns:aink="http://schemas.microsoft.com/office/drawing/2016/ink" xmlns:am3d="http://schemas.microsoft.com/office/drawing/2017/model3d" xmlns:o="urn:schemas-microsoft-com:office:office" xmlns:oel="http://schemas.microsoft.com/office/2019/extlst" xmlns:r="http://schemas.openxmlformats.org/officeDocument/2006/relationships" xmlns:m="http://schemas.openxmlformats.org/officeDocument/2006/math" xmlns:v="urn:schemas-microsoft-com:vml" xmlns:wp14="http://schemas.microsoft.com/office/word/2010/wordprocessingDrawing" xmlns:wp="http://schemas.openxmlformats.org/drawingml/2006/wordprocessingDrawing" xmlns:w10="urn:schemas-microsoft-com:office:word" xmlns:w="http://schemas.openxmlformats.org/wordprocessingml/2006/main" xmlns:w14="http://schemas.microsoft.com/office/word/2010/wordml" xmlns:w15="http://schemas.microsoft.com/office/word/2012/wordml" xmlns:w16cex="http://schemas.microsoft.com/office/word/2018/wordml/cex" xmlns:w16cid="http://schemas.microsoft.com/office/word/2016/wordml/cid" xmlns:w16="http://schemas.microsoft.com/office/word/2018/wordml" xmlns:w16du="http://schemas.microsoft.com/office/word/2023/wordml/word16du" xmlns:w16sdtdh="http://schemas.microsoft.com/office/word/2020/wordml/sdtdatahash" xmlns:w16sdtfl="http://schemas.microsoft.com/office/word/2024/wordml/sdtformatlock" xmlns:w16se="http://schemas.microsoft.com/office/word/2015/wordml/symex" xmlns:wpg="http://schemas.microsoft.com/office/word/2010/wordprocessingGroup" xmlns:wpi="http://schemas.microsoft.com/office/word/2010/wordprocessingInk" xmlns:wne="http://schemas.microsoft.com/office/word/2006/wordml" xmlns:wps="http://schemas.microsoft.com/office/word/2010/wordprocessingShape" mc:Ignorable="w14 w15 w16se w16cid w16 w16cex w16sdtdh w16sdtfl w16du wp14">
+  <w:p>
+    <w:pPr>
+      <w:pStyle w:val="a9"/>
+    </w:pPr>
+  </w:p>
+</w:ftr>
+</file>
+
+<file path=word/footer3.xml><?xml version="1.0" encoding="utf-8"?>
+<w:ftr xmlns:wpc="http://schemas.microsoft.com/office/word/2010/wordprocessingCanvas" xmlns:cx="http://schemas.microsoft.com/office/drawing/2014/chartex" xmlns:cx1="http://schemas.microsoft.com/office/drawing/2015/9/8/chartex" xmlns:cx2="http://schemas.microsoft.com/office/drawing/2015/10/21/chartex" xmlns:cx3="http://schemas.microsoft.com/office/drawing/2016/5/9/chartex" xmlns:cx4="http://schemas.microsoft.com/office/drawing/2016/5/10/chartex" xmlns:cx5="http://schemas.microsoft.com/office/drawing/2016/5/11/chartex" xmlns:cx6="http://schemas.microsoft.com/office/drawing/2016/5/12/chartex" xmlns:cx7="http://schemas.microsoft.com/office/drawing/2016/5/13/chartex" xmlns:cx8="http://schemas.microsoft.com/office/drawing/2016/5/14/chartex" xmlns:mc="http://schemas.openxmlformats.org/markup-compatibility/2006" xmlns:aink="http://schemas.microsoft.com/office/drawing/2016/ink" xmlns:am3d="http://schemas.microsoft.com/office/drawing/2017/model3d" xmlns:o="urn:schemas-microsoft-com:office:office" xmlns:oel="http://schemas.microsoft.com/office/2019/extlst" xmlns:r="http://schemas.openxmlformats.org/officeDocument/2006/relationships" xmlns:m="http://schemas.openxmlformats.org/officeDocument/2006/math" xmlns:v="urn:schemas-microsoft-com:vml" xmlns:wp14="http://schemas.microsoft.com/office/word/2010/wordprocessingDrawing" xmlns:wp="http://schemas.openxmlformats.org/drawingml/2006/wordprocessingDrawing" xmlns:w10="urn:schemas-microsoft-com:office:word" xmlns:w="http://schemas.openxmlformats.org/wordprocessingml/2006/main" xmlns:w14="http://schemas.microsoft.com/office/word/2010/wordml" xmlns:w15="http://schemas.microsoft.com/office/word/2012/wordml" xmlns:w16cex="http://schemas.microsoft.com/office/word/2018/wordml/cex" xmlns:w16cid="http://schemas.microsoft.com/office/word/2016/wordml/cid" xmlns:w16="http://schemas.microsoft.com/office/word/2018/wordml" xmlns:w16du="http://schemas.microsoft.com/office/word/2023/wordml/word16du" xmlns:w16sdtdh="http://schemas.microsoft.com/office/word/2020/wordml/sdtdatahash" xmlns:w16sdtfl="http://schemas.microsoft.com/office/word/2024/wordml/sdtformatlock" xmlns:w16se="http://schemas.microsoft.com/office/word/2015/wordml/symex" xmlns:wpg="http://schemas.microsoft.com/office/word/2010/wordprocessingGroup" xmlns:wpi="http://schemas.microsoft.com/office/word/2010/wordprocessingInk" xmlns:wne="http://schemas.microsoft.com/office/word/2006/wordml" xmlns:wps="http://schemas.microsoft.com/office/word/2010/wordprocessingShape" mc:Ignorable="w14 w15 w16se w16cid w16 w16cex w16sdtdh w16sdtfl w16du wp14">
+  <w:p>
+    <w:pPr>
+      <w:pStyle w:val="a9"/>
+    </w:pPr>
+  </w:p>
+</w:ftr>
+</file>
+
 <file path=word/footnotes.xml><?xml version="1.0" encoding="utf-8"?>
-<w:footnotes xmlns:wpc="http://schemas.microsoft.com/office/word/2010/wordprocessingCanvas" xmlns:cx="http://schemas.microsoft.com/office/drawing/2014/chartex" xmlns:cx1="http://schemas.microsoft.com/office/drawing/2015/9/8/chartex" xmlns:cx2="http://schemas.microsoft.com/office/drawing/2015/10/21/chartex" xmlns:cx3="http://schemas.microsoft.com/office/drawing/2016/5/9/chartex" xmlns:cx4="http://schemas.microsoft.com/office/drawing/2016/5/10/chartex" xmlns:cx5="http://schemas.microsoft.com/office/drawing/2016/5/11/chartex" xmlns:cx6="http://schemas.microsoft.com/office/drawing/2016/5/12/chartex" xmlns:cx7="http://schemas.microsoft.com/office/drawing/2016/5/13/chartex" xmlns:cx8="http://schemas.microsoft.com/office/drawing/2016/5/14/chartex" xmlns:mc="http://schemas.openxmlformats.org/markup-compatibility/2006" xmlns:aink="http://schemas.microsoft.com/office/drawing/2016/ink" xmlns:am3d="http://schemas.microsoft.com/office/drawing/2017/model3d" xmlns:o="urn:schemas-microsoft-com:office:office" xmlns:r="http://schemas.openxmlformats.org/officeDocument/2006/relationships" xmlns:m="http://schemas.openxmlformats.org/officeDocument/2006/math" xmlns:v="urn:schemas-microsoft-com:vml" xmlns:wp14="http://schemas.microsoft.com/office/word/2010/wordprocessingDrawing" xmlns:wp="http://schemas.openxmlformats.org/drawingml/2006/wordprocessingDrawing" xmlns:w10="urn:schemas-microsoft-com:office:word" xmlns:w="http://schemas.openxmlformats.org/wordprocessingml/2006/main" xmlns:w14="http://schemas.microsoft.com/office/word/2010/wordml" xmlns:w15="http://schemas.microsoft.com/office/word/2012/wordml" xmlns:w16cex="http://schemas.microsoft.com/office/word/2018/wordml/cex" xmlns:w16cid="http://schemas.microsoft.com/office/word/2016/wordml/cid" xmlns:w16="http://schemas.microsoft.com/office/word/2018/wordml" xmlns:w16sdtdh="http://schemas.microsoft.com/office/word/2020/wordml/sdtdatahash" xmlns:w16se="http://schemas.microsoft.com/office/word/2015/wordml/symex" xmlns:wpg="http://schemas.microsoft.com/office/word/2010/wordprocessingGroup" xmlns:wpi="http://schemas.microsoft.com/office/word/2010/wordprocessingInk" xmlns:wne="http://schemas.microsoft.com/office/word/2006/wordml" xmlns:wps="http://schemas.microsoft.com/office/word/2010/wordprocessingShape" mc:Ignorable="w14 w15 w16se w16cid w16 w16cex w16sdtdh wp14">
+<w:footnotes xmlns:wpc="http://schemas.microsoft.com/office/word/2010/wordprocessingCanvas" xmlns:cx="http://schemas.microsoft.com/office/drawing/2014/chartex" xmlns:cx1="http://schemas.microsoft.com/office/drawing/2015/9/8/chartex" xmlns:cx2="http://schemas.microsoft.com/office/drawing/2015/10/21/chartex" xmlns:cx3="http://schemas.microsoft.com/office/drawing/2016/5/9/chartex" xmlns:cx4="http://schemas.microsoft.com/office/drawing/2016/5/10/chartex" xmlns:cx5="http://schemas.microsoft.com/office/drawing/2016/5/11/chartex" xmlns:cx6="http://schemas.microsoft.com/office/drawing/2016/5/12/chartex" xmlns:cx7="http://schemas.microsoft.com/office/drawing/2016/5/13/chartex" xmlns:cx8="http://schemas.microsoft.com/office/drawing/2016/5/14/chartex" xmlns:mc="http://schemas.openxmlformats.org/markup-compatibility/2006" xmlns:aink="http://schemas.microsoft.com/office/drawing/2016/ink" xmlns:am3d="http://schemas.microsoft.com/office/drawing/2017/model3d" xmlns:o="urn:schemas-microsoft-com:office:office" xmlns:oel="http://schemas.microsoft.com/office/2019/extlst" xmlns:r="http://schemas.openxmlformats.org/officeDocument/2006/relationships" xmlns:m="http://schemas.openxmlformats.org/officeDocument/2006/math" xmlns:v="urn:schemas-microsoft-com:vml" xmlns:wp14="http://schemas.microsoft.com/office/word/2010/wordprocessingDrawing" xmlns:wp="http://schemas.openxmlformats.org/drawingml/2006/wordprocessingDrawing" xmlns:w10="urn:schemas-microsoft-com:office:word" xmlns:w="http://schemas.openxmlformats.org/wordprocessingml/2006/main" xmlns:w14="http://schemas.microsoft.com/office/word/2010/wordml" xmlns:w15="http://schemas.microsoft.com/office/word/2012/wordml" xmlns:w16cex="http://schemas.microsoft.com/office/word/2018/wordml/cex" xmlns:w16cid="http://schemas.microsoft.com/office/word/2016/wordml/cid" xmlns:w16="http://schemas.microsoft.com/office/word/2018/wordml" xmlns:w16du="http://schemas.microsoft.com/office/word/2023/wordml/word16du" xmlns:w16sdtdh="http://schemas.microsoft.com/office/word/2020/wordml/sdtdatahash" xmlns:w16sdtfl="http://schemas.microsoft.com/office/word/2024/wordml/sdtformatlock" xmlns:w16se="http://schemas.microsoft.com/office/word/2015/wordml/symex" xmlns:wpg="http://schemas.microsoft.com/office/word/2010/wordprocessingGroup" xmlns:wpi="http://schemas.microsoft.com/office/word/2010/wordprocessingInk" xmlns:wne="http://schemas.microsoft.com/office/word/2006/wordml" xmlns:wps="http://schemas.microsoft.com/office/word/2010/wordprocessingShape" mc:Ignorable="w14 w15 w16se w16cid w16 w16cex w16sdtdh w16sdtfl w16du wp14">
   <w:footnote w:type="separator" w:id="-1">
     <w:p>
       <w:pPr>
@@ -16889,8 +16948,38 @@
 </w:footnotes>
 </file>
 
+<file path=word/header1.xml><?xml version="1.0" encoding="utf-8"?>
+<w:hdr xmlns:wpc="http://schemas.microsoft.com/office/word/2010/wordprocessingCanvas" xmlns:cx="http://schemas.microsoft.com/office/drawing/2014/chartex" xmlns:cx1="http://schemas.microsoft.com/office/drawing/2015/9/8/chartex" xmlns:cx2="http://schemas.microsoft.com/office/drawing/2015/10/21/chartex" xmlns:cx3="http://schemas.microsoft.com/office/drawing/2016/5/9/chartex" xmlns:cx4="http://schemas.microsoft.com/office/drawing/2016/5/10/chartex" xmlns:cx5="http://schemas.microsoft.com/office/drawing/2016/5/11/chartex" xmlns:cx6="http://schemas.microsoft.com/office/drawing/2016/5/12/chartex" xmlns:cx7="http://schemas.microsoft.com/office/drawing/2016/5/13/chartex" xmlns:cx8="http://schemas.microsoft.com/office/drawing/2016/5/14/chartex" xmlns:mc="http://schemas.openxmlformats.org/markup-compatibility/2006" xmlns:aink="http://schemas.microsoft.com/office/drawing/2016/ink" xmlns:am3d="http://schemas.microsoft.com/office/drawing/2017/model3d" xmlns:o="urn:schemas-microsoft-com:office:office" xmlns:oel="http://schemas.microsoft.com/office/2019/extlst" xmlns:r="http://schemas.openxmlformats.org/officeDocument/2006/relationships" xmlns:m="http://schemas.openxmlformats.org/officeDocument/2006/math" xmlns:v="urn:schemas-microsoft-com:vml" xmlns:wp14="http://schemas.microsoft.com/office/word/2010/wordprocessingDrawing" xmlns:wp="http://schemas.openxmlformats.org/drawingml/2006/wordprocessingDrawing" xmlns:w10="urn:schemas-microsoft-com:office:word" xmlns:w="http://schemas.openxmlformats.org/wordprocessingml/2006/main" xmlns:w14="http://schemas.microsoft.com/office/word/2010/wordml" xmlns:w15="http://schemas.microsoft.com/office/word/2012/wordml" xmlns:w16cex="http://schemas.microsoft.com/office/word/2018/wordml/cex" xmlns:w16cid="http://schemas.microsoft.com/office/word/2016/wordml/cid" xmlns:w16="http://schemas.microsoft.com/office/word/2018/wordml" xmlns:w16du="http://schemas.microsoft.com/office/word/2023/wordml/word16du" xmlns:w16sdtdh="http://schemas.microsoft.com/office/word/2020/wordml/sdtdatahash" xmlns:w16sdtfl="http://schemas.microsoft.com/office/word/2024/wordml/sdtformatlock" xmlns:w16se="http://schemas.microsoft.com/office/word/2015/wordml/symex" xmlns:wpg="http://schemas.microsoft.com/office/word/2010/wordprocessingGroup" xmlns:wpi="http://schemas.microsoft.com/office/word/2010/wordprocessingInk" xmlns:wne="http://schemas.microsoft.com/office/word/2006/wordml" xmlns:wps="http://schemas.microsoft.com/office/word/2010/wordprocessingShape" mc:Ignorable="w14 w15 w16se w16cid w16 w16cex w16sdtdh w16sdtfl w16du wp14">
+  <w:p>
+    <w:pPr>
+      <w:pStyle w:val="a7"/>
+    </w:pPr>
+  </w:p>
+</w:hdr>
+</file>
+
+<file path=word/header2.xml><?xml version="1.0" encoding="utf-8"?>
+<w:hdr xmlns:wpc="http://schemas.microsoft.com/office/word/2010/wordprocessingCanvas" xmlns:cx="http://schemas.microsoft.com/office/drawing/2014/chartex" xmlns:cx1="http://schemas.microsoft.com/office/drawing/2015/9/8/chartex" xmlns:cx2="http://schemas.microsoft.com/office/drawing/2015/10/21/chartex" xmlns:cx3="http://schemas.microsoft.com/office/drawing/2016/5/9/chartex" xmlns:cx4="http://schemas.microsoft.com/office/drawing/2016/5/10/chartex" xmlns:cx5="http://schemas.microsoft.com/office/drawing/2016/5/11/chartex" xmlns:cx6="http://schemas.microsoft.com/office/drawing/2016/5/12/chartex" xmlns:cx7="http://schemas.microsoft.com/office/drawing/2016/5/13/chartex" xmlns:cx8="http://schemas.microsoft.com/office/drawing/2016/5/14/chartex" xmlns:mc="http://schemas.openxmlformats.org/markup-compatibility/2006" xmlns:aink="http://schemas.microsoft.com/office/drawing/2016/ink" xmlns:am3d="http://schemas.microsoft.com/office/drawing/2017/model3d" xmlns:o="urn:schemas-microsoft-com:office:office" xmlns:oel="http://schemas.microsoft.com/office/2019/extlst" xmlns:r="http://schemas.openxmlformats.org/officeDocument/2006/relationships" xmlns:m="http://schemas.openxmlformats.org/officeDocument/2006/math" xmlns:v="urn:schemas-microsoft-com:vml" xmlns:wp14="http://schemas.microsoft.com/office/word/2010/wordprocessingDrawing" xmlns:wp="http://schemas.openxmlformats.org/drawingml/2006/wordprocessingDrawing" xmlns:w10="urn:schemas-microsoft-com:office:word" xmlns:w="http://schemas.openxmlformats.org/wordprocessingml/2006/main" xmlns:w14="http://schemas.microsoft.com/office/word/2010/wordml" xmlns:w15="http://schemas.microsoft.com/office/word/2012/wordml" xmlns:w16cex="http://schemas.microsoft.com/office/word/2018/wordml/cex" xmlns:w16cid="http://schemas.microsoft.com/office/word/2016/wordml/cid" xmlns:w16="http://schemas.microsoft.com/office/word/2018/wordml" xmlns:w16du="http://schemas.microsoft.com/office/word/2023/wordml/word16du" xmlns:w16sdtdh="http://schemas.microsoft.com/office/word/2020/wordml/sdtdatahash" xmlns:w16sdtfl="http://schemas.microsoft.com/office/word/2024/wordml/sdtformatlock" xmlns:w16se="http://schemas.microsoft.com/office/word/2015/wordml/symex" xmlns:wpg="http://schemas.microsoft.com/office/word/2010/wordprocessingGroup" xmlns:wpi="http://schemas.microsoft.com/office/word/2010/wordprocessingInk" xmlns:wne="http://schemas.microsoft.com/office/word/2006/wordml" xmlns:wps="http://schemas.microsoft.com/office/word/2010/wordprocessingShape" mc:Ignorable="w14 w15 w16se w16cid w16 w16cex w16sdtdh w16sdtfl w16du wp14">
+  <w:p>
+    <w:pPr>
+      <w:pStyle w:val="a7"/>
+    </w:pPr>
+  </w:p>
+</w:hdr>
+</file>
+
+<file path=word/header3.xml><?xml version="1.0" encoding="utf-8"?>
+<w:hdr xmlns:wpc="http://schemas.microsoft.com/office/word/2010/wordprocessingCanvas" xmlns:cx="http://schemas.microsoft.com/office/drawing/2014/chartex" xmlns:cx1="http://schemas.microsoft.com/office/drawing/2015/9/8/chartex" xmlns:cx2="http://schemas.microsoft.com/office/drawing/2015/10/21/chartex" xmlns:cx3="http://schemas.microsoft.com/office/drawing/2016/5/9/chartex" xmlns:cx4="http://schemas.microsoft.com/office/drawing/2016/5/10/chartex" xmlns:cx5="http://schemas.microsoft.com/office/drawing/2016/5/11/chartex" xmlns:cx6="http://schemas.microsoft.com/office/drawing/2016/5/12/chartex" xmlns:cx7="http://schemas.microsoft.com/office/drawing/2016/5/13/chartex" xmlns:cx8="http://schemas.microsoft.com/office/drawing/2016/5/14/chartex" xmlns:mc="http://schemas.openxmlformats.org/markup-compatibility/2006" xmlns:aink="http://schemas.microsoft.com/office/drawing/2016/ink" xmlns:am3d="http://schemas.microsoft.com/office/drawing/2017/model3d" xmlns:o="urn:schemas-microsoft-com:office:office" xmlns:oel="http://schemas.microsoft.com/office/2019/extlst" xmlns:r="http://schemas.openxmlformats.org/officeDocument/2006/relationships" xmlns:m="http://schemas.openxmlformats.org/officeDocument/2006/math" xmlns:v="urn:schemas-microsoft-com:vml" xmlns:wp14="http://schemas.microsoft.com/office/word/2010/wordprocessingDrawing" xmlns:wp="http://schemas.openxmlformats.org/drawingml/2006/wordprocessingDrawing" xmlns:w10="urn:schemas-microsoft-com:office:word" xmlns:w="http://schemas.openxmlformats.org/wordprocessingml/2006/main" xmlns:w14="http://schemas.microsoft.com/office/word/2010/wordml" xmlns:w15="http://schemas.microsoft.com/office/word/2012/wordml" xmlns:w16cex="http://schemas.microsoft.com/office/word/2018/wordml/cex" xmlns:w16cid="http://schemas.microsoft.com/office/word/2016/wordml/cid" xmlns:w16="http://schemas.microsoft.com/office/word/2018/wordml" xmlns:w16du="http://schemas.microsoft.com/office/word/2023/wordml/word16du" xmlns:w16sdtdh="http://schemas.microsoft.com/office/word/2020/wordml/sdtdatahash" xmlns:w16sdtfl="http://schemas.microsoft.com/office/word/2024/wordml/sdtformatlock" xmlns:w16se="http://schemas.microsoft.com/office/word/2015/wordml/symex" xmlns:wpg="http://schemas.microsoft.com/office/word/2010/wordprocessingGroup" xmlns:wpi="http://schemas.microsoft.com/office/word/2010/wordprocessingInk" xmlns:wne="http://schemas.microsoft.com/office/word/2006/wordml" xmlns:wps="http://schemas.microsoft.com/office/word/2010/wordprocessingShape" mc:Ignorable="w14 w15 w16se w16cid w16 w16cex w16sdtdh w16sdtfl w16du wp14">
+  <w:p>
+    <w:pPr>
+      <w:pStyle w:val="a7"/>
+    </w:pPr>
+  </w:p>
+</w:hdr>
+</file>
+
 <file path=word/numbering.xml><?xml version="1.0" encoding="utf-8"?>
-<w:numbering xmlns:wpc="http://schemas.microsoft.com/office/word/2010/wordprocessingCanvas" xmlns:cx="http://schemas.microsoft.com/office/drawing/2014/chartex" xmlns:cx1="http://schemas.microsoft.com/office/drawing/2015/9/8/chartex" xmlns:cx2="http://schemas.microsoft.com/office/drawing/2015/10/21/chartex" xmlns:cx3="http://schemas.microsoft.com/office/drawing/2016/5/9/chartex" xmlns:cx4="http://schemas.microsoft.com/office/drawing/2016/5/10/chartex" xmlns:cx5="http://schemas.microsoft.com/office/drawing/2016/5/11/chartex" xmlns:cx6="http://schemas.microsoft.com/office/drawing/2016/5/12/chartex" xmlns:cx7="http://schemas.microsoft.com/office/drawing/2016/5/13/chartex" xmlns:cx8="http://schemas.microsoft.com/office/drawing/2016/5/14/chartex" xmlns:mc="http://schemas.openxmlformats.org/markup-compatibility/2006" xmlns:aink="http://schemas.microsoft.com/office/drawing/2016/ink" xmlns:am3d="http://schemas.microsoft.com/office/drawing/2017/model3d" xmlns:o="urn:schemas-microsoft-com:office:office" xmlns:r="http://schemas.openxmlformats.org/officeDocument/2006/relationships" xmlns:m="http://schemas.openxmlformats.org/officeDocument/2006/math" xmlns:v="urn:schemas-microsoft-com:vml" xmlns:wp14="http://schemas.microsoft.com/office/word/2010/wordprocessingDrawing" xmlns:wp="http://schemas.openxmlformats.org/drawingml/2006/wordprocessingDrawing" xmlns:w10="urn:schemas-microsoft-com:office:word" xmlns:w="http://schemas.openxmlformats.org/wordprocessingml/2006/main" xmlns:w14="http://schemas.microsoft.com/office/word/2010/wordml" xmlns:w15="http://schemas.microsoft.com/office/word/2012/wordml" xmlns:w16cex="http://schemas.microsoft.com/office/word/2018/wordml/cex" xmlns:w16cid="http://schemas.microsoft.com/office/word/2016/wordml/cid" xmlns:w16="http://schemas.microsoft.com/office/word/2018/wordml" xmlns:w16sdtdh="http://schemas.microsoft.com/office/word/2020/wordml/sdtdatahash" xmlns:w16se="http://schemas.microsoft.com/office/word/2015/wordml/symex" xmlns:wpg="http://schemas.microsoft.com/office/word/2010/wordprocessingGroup" xmlns:wpi="http://schemas.microsoft.com/office/word/2010/wordprocessingInk" xmlns:wne="http://schemas.microsoft.com/office/word/2006/wordml" xmlns:wps="http://schemas.microsoft.com/office/word/2010/wordprocessingShape" mc:Ignorable="w14 w15 w16se w16cid w16 w16cex w16sdtdh wp14">
+<w:numbering xmlns:wpc="http://schemas.microsoft.com/office/word/2010/wordprocessingCanvas" xmlns:cx="http://schemas.microsoft.com/office/drawing/2014/chartex" xmlns:cx1="http://schemas.microsoft.com/office/drawing/2015/9/8/chartex" xmlns:cx2="http://schemas.microsoft.com/office/drawing/2015/10/21/chartex" xmlns:cx3="http://schemas.microsoft.com/office/drawing/2016/5/9/chartex" xmlns:cx4="http://schemas.microsoft.com/office/drawing/2016/5/10/chartex" xmlns:cx5="http://schemas.microsoft.com/office/drawing/2016/5/11/chartex" xmlns:cx6="http://schemas.microsoft.com/office/drawing/2016/5/12/chartex" xmlns:cx7="http://schemas.microsoft.com/office/drawing/2016/5/13/chartex" xmlns:cx8="http://schemas.microsoft.com/office/drawing/2016/5/14/chartex" xmlns:mc="http://schemas.openxmlformats.org/markup-compatibility/2006" xmlns:aink="http://schemas.microsoft.com/office/drawing/2016/ink" xmlns:am3d="http://schemas.microsoft.com/office/drawing/2017/model3d" xmlns:o="urn:schemas-microsoft-com:office:office" xmlns:oel="http://schemas.microsoft.com/office/2019/extlst" xmlns:r="http://schemas.openxmlformats.org/officeDocument/2006/relationships" xmlns:m="http://schemas.openxmlformats.org/officeDocument/2006/math" xmlns:v="urn:schemas-microsoft-com:vml" xmlns:wp14="http://schemas.microsoft.com/office/word/2010/wordprocessingDrawing" xmlns:wp="http://schemas.openxmlformats.org/drawingml/2006/wordprocessingDrawing" xmlns:w10="urn:schemas-microsoft-com:office:word" xmlns:w="http://schemas.openxmlformats.org/wordprocessingml/2006/main" xmlns:w14="http://schemas.microsoft.com/office/word/2010/wordml" xmlns:w15="http://schemas.microsoft.com/office/word/2012/wordml" xmlns:w16cex="http://schemas.microsoft.com/office/word/2018/wordml/cex" xmlns:w16cid="http://schemas.microsoft.com/office/word/2016/wordml/cid" xmlns:w16="http://schemas.microsoft.com/office/word/2018/wordml" xmlns:w16du="http://schemas.microsoft.com/office/word/2023/wordml/word16du" xmlns:w16sdtdh="http://schemas.microsoft.com/office/word/2020/wordml/sdtdatahash" xmlns:w16sdtfl="http://schemas.microsoft.com/office/word/2024/wordml/sdtformatlock" xmlns:w16se="http://schemas.microsoft.com/office/word/2015/wordml/symex" xmlns:wpg="http://schemas.microsoft.com/office/word/2010/wordprocessingGroup" xmlns:wpi="http://schemas.microsoft.com/office/word/2010/wordprocessingInk" xmlns:wne="http://schemas.microsoft.com/office/word/2006/wordml" xmlns:wps="http://schemas.microsoft.com/office/word/2010/wordprocessingShape" mc:Ignorable="w14 w15 w16se w16cid w16 w16cex w16sdtdh w16sdtfl w16du wp14">
   <w:abstractNum w:abstractNumId="0" w15:restartNumberingAfterBreak="0">
     <w:nsid w:val="1B9014D5"/>
     <w:multiLevelType w:val="multilevel"/>
@@ -17149,20 +17238,20 @@
       </w:pPr>
     </w:lvl>
   </w:abstractNum>
-  <w:num w:numId="1">
+  <w:num w:numId="1" w16cid:durableId="1923181079">
     <w:abstractNumId w:val="1"/>
   </w:num>
-  <w:num w:numId="2">
+  <w:num w:numId="2" w16cid:durableId="2026638001">
     <w:abstractNumId w:val="0"/>
   </w:num>
-  <w:num w:numId="3">
+  <w:num w:numId="3" w16cid:durableId="1267689744">
     <w:abstractNumId w:val="2"/>
   </w:num>
 </w:numbering>
 </file>
 
 <file path=word/styles.xml><?xml version="1.0" encoding="utf-8"?>
-<w:styles xmlns:mc="http://schemas.openxmlformats.org/markup-compatibility/2006" xmlns:r="http://schemas.openxmlformats.org/officeDocument/2006/relationships" xmlns:w="http://schemas.openxmlformats.org/wordprocessingml/2006/main" xmlns:w14="http://schemas.microsoft.com/office/word/2010/wordml" xmlns:w15="http://schemas.microsoft.com/office/word/2012/wordml" xmlns:w16cex="http://schemas.microsoft.com/office/word/2018/wordml/cex" xmlns:w16cid="http://schemas.microsoft.com/office/word/2016/wordml/cid" xmlns:w16="http://schemas.microsoft.com/office/word/2018/wordml" xmlns:w16sdtdh="http://schemas.microsoft.com/office/word/2020/wordml/sdtdatahash" xmlns:w16se="http://schemas.microsoft.com/office/word/2015/wordml/symex" mc:Ignorable="w14 w15 w16se w16cid w16 w16cex w16sdtdh">
+<w:styles xmlns:mc="http://schemas.openxmlformats.org/markup-compatibility/2006" xmlns:r="http://schemas.openxmlformats.org/officeDocument/2006/relationships" xmlns:w="http://schemas.openxmlformats.org/wordprocessingml/2006/main" xmlns:w14="http://schemas.microsoft.com/office/word/2010/wordml" xmlns:w15="http://schemas.microsoft.com/office/word/2012/wordml" xmlns:w16cex="http://schemas.microsoft.com/office/word/2018/wordml/cex" xmlns:w16cid="http://schemas.microsoft.com/office/word/2016/wordml/cid" xmlns:w16="http://schemas.microsoft.com/office/word/2018/wordml" xmlns:w16du="http://schemas.microsoft.com/office/word/2023/wordml/word16du" xmlns:w16sdtdh="http://schemas.microsoft.com/office/word/2020/wordml/sdtdatahash" xmlns:w16sdtfl="http://schemas.microsoft.com/office/word/2024/wordml/sdtformatlock" xmlns:w16se="http://schemas.microsoft.com/office/word/2015/wordml/symex" mc:Ignorable="w14 w15 w16se w16cid w16 w16cex w16sdtdh w16sdtfl w16du">
   <w:docDefaults>
     <w:rPrDefault>
       <w:rPr>

</xml_diff>